<commit_message>
Latest version of mandatory assignment
</commit_message>
<xml_diff>
--- a/System integration.docx
+++ b/System integration.docx
@@ -300,7 +300,7 @@
           <w:r>
             <w:fldChar w:fldCharType="separate"/>
           </w:r>
-          <w:hyperlink w:anchor="_Toc447195355" w:history="1">
+          <w:hyperlink w:anchor="_Toc447227596" w:history="1">
             <w:r>
               <w:rPr>
                 <w:rStyle w:val="Hyperlink"/>
@@ -327,7 +327,7 @@
                 <w:noProof/>
                 <w:webHidden/>
               </w:rPr>
-              <w:instrText xml:space="preserve"> PAGEREF _Toc447195355 \h </w:instrText>
+              <w:instrText xml:space="preserve"> PAGEREF _Toc447227596 \h </w:instrText>
             </w:r>
             <w:r>
               <w:rPr>
@@ -369,7 +369,7 @@
               <w:noProof/>
             </w:rPr>
           </w:pPr>
-          <w:hyperlink w:anchor="_Toc447195356" w:history="1">
+          <w:hyperlink w:anchor="_Toc447227597" w:history="1">
             <w:r>
               <w:rPr>
                 <w:rStyle w:val="Hyperlink"/>
@@ -396,7 +396,7 @@
                 <w:noProof/>
                 <w:webHidden/>
               </w:rPr>
-              <w:instrText xml:space="preserve"> PAGEREF _Toc447195356 \h </w:instrText>
+              <w:instrText xml:space="preserve"> PAGEREF _Toc447227597 \h </w:instrText>
             </w:r>
             <w:r>
               <w:rPr>
@@ -438,7 +438,7 @@
               <w:noProof/>
             </w:rPr>
           </w:pPr>
-          <w:hyperlink w:anchor="_Toc447195357" w:history="1">
+          <w:hyperlink w:anchor="_Toc447227598" w:history="1">
             <w:r>
               <w:rPr>
                 <w:rStyle w:val="Hyperlink"/>
@@ -465,7 +465,7 @@
                 <w:noProof/>
                 <w:webHidden/>
               </w:rPr>
-              <w:instrText xml:space="preserve"> PAGEREF _Toc447195357 \h </w:instrText>
+              <w:instrText xml:space="preserve"> PAGEREF _Toc447227598 \h </w:instrText>
             </w:r>
             <w:r>
               <w:rPr>
@@ -507,7 +507,7 @@
               <w:noProof/>
             </w:rPr>
           </w:pPr>
-          <w:hyperlink w:anchor="_Toc447195358" w:history="1">
+          <w:hyperlink w:anchor="_Toc447227599" w:history="1">
             <w:r>
               <w:rPr>
                 <w:rStyle w:val="Hyperlink"/>
@@ -534,7 +534,7 @@
                 <w:noProof/>
                 <w:webHidden/>
               </w:rPr>
-              <w:instrText xml:space="preserve"> PAGEREF _Toc447195358 \h </w:instrText>
+              <w:instrText xml:space="preserve"> PAGEREF _Toc447227599 \h </w:instrText>
             </w:r>
             <w:r>
               <w:rPr>
@@ -554,7 +554,7 @@
                 <w:noProof/>
                 <w:webHidden/>
               </w:rPr>
-              <w:t>6</w:t>
+              <w:t>7</w:t>
             </w:r>
             <w:r>
               <w:rPr>
@@ -598,25 +598,112 @@
         </w:rPr>
         <w:br w:type="page"/>
       </w:r>
+      <w:bookmarkStart w:id="0" w:name="_GoBack"/>
+      <w:bookmarkEnd w:id="0"/>
     </w:p>
     <w:p>
       <w:pPr>
         <w:pStyle w:val="Overskrift1"/>
         <w:spacing w:line="360" w:lineRule="auto"/>
       </w:pPr>
-      <w:bookmarkStart w:id="0" w:name="_Toc447195355"/>
+      <w:bookmarkStart w:id="1" w:name="_Toc447227596"/>
       <w:r>
         <w:lastRenderedPageBreak/>
         <w:t>Brief Introduction</w:t>
       </w:r>
-      <w:bookmarkEnd w:id="0"/>
+      <w:bookmarkEnd w:id="1"/>
     </w:p>
     <w:p>
       <w:pPr>
         <w:spacing w:line="360" w:lineRule="auto"/>
       </w:pPr>
-      <w:bookmarkStart w:id="1" w:name="_GoBack"/>
-      <w:bookmarkEnd w:id="1"/>
+      <w:r>
+        <w:t>The goal</w:t>
+      </w:r>
+      <w:r>
+        <w:t xml:space="preserve"> of the application is to offer a variety of hiking to customers. These hiking trips will be composed like a charter trip</w:t>
+      </w:r>
+      <w:r>
+        <w:t>, where the trip is arranged in advance</w:t>
+      </w:r>
+      <w:r>
+        <w:t>.</w:t>
+      </w:r>
+      <w:r>
+        <w:t xml:space="preserve"> </w:t>
+      </w:r>
+      <w:r>
+        <w:t>Every trip will be accompanied by a hiking guide</w:t>
+      </w:r>
+      <w:r>
+        <w:t xml:space="preserve"> and every trip will be rated in terms of difficulty</w:t>
+      </w:r>
+      <w:r>
+        <w:t xml:space="preserve">. It is not possible to mix up different hiking trips, since they will be </w:t>
+      </w:r>
+      <w:r>
+        <w:t xml:space="preserve">predefined. </w:t>
+      </w:r>
+      <w:r>
+        <w:t>All trips will hav</w:t>
+      </w:r>
+      <w:r>
+        <w:t xml:space="preserve">e a fixed price. The trips on the website will be </w:t>
+      </w:r>
+      <w:r>
+        <w:t>visualized by presenting the user with a route map of the specific trips.</w:t>
+      </w:r>
+      <w:r>
+        <w:t xml:space="preserve"> </w:t>
+      </w:r>
+    </w:p>
+    <w:p>
+      <w:pPr>
+        <w:spacing w:line="360" w:lineRule="auto"/>
+      </w:pPr>
+      <w:r>
+        <w:t xml:space="preserve">We also want to involve the users on the website. It will be possible for users to rate trips, recommend future trips and so on. The specifics are still yet to be decided. </w:t>
+      </w:r>
+      <w:r>
+        <w:t>We might want to add a real time chat that will connect a logged in user instantly to a</w:t>
+      </w:r>
+      <w:r>
+        <w:t>n</w:t>
+      </w:r>
+      <w:r>
+        <w:t xml:space="preserve"> administrator if the administrator is available. </w:t>
+      </w:r>
+      <w:r>
+        <w:t>In the real world this would not be a 24/7 service, but rather a service provided during the day time on certain days.</w:t>
+      </w:r>
+    </w:p>
+    <w:p>
+      <w:pPr>
+        <w:spacing w:line="360" w:lineRule="auto"/>
+      </w:pPr>
+      <w:r>
+        <w:t xml:space="preserve">Users will usually just order one trip at a time, but our shopping cart will function as a regular </w:t>
+      </w:r>
+      <w:r>
+        <w:t>web</w:t>
+      </w:r>
+      <w:r>
+        <w:t xml:space="preserve"> </w:t>
+      </w:r>
+      <w:r>
+        <w:t>shop shopping cart where it is possible to add multiple trips. During the summer vacation some people might want to go for dif</w:t>
+      </w:r>
+      <w:r>
+        <w:t>ferent trips during the summer. However, we want to add some restriction</w:t>
+      </w:r>
+      <w:r>
+        <w:t xml:space="preserve">s. If a user tries to add two trips to the shopping cart, which lies within the same interval the order will be rejected. </w:t>
+      </w:r>
+    </w:p>
+    <w:p>
+      <w:pPr>
+        <w:spacing w:line="360" w:lineRule="auto"/>
+      </w:pPr>
       <w:r>
         <w:br w:type="page"/>
       </w:r>
@@ -626,7 +713,7 @@
         <w:pStyle w:val="Overskrift1"/>
         <w:spacing w:line="360" w:lineRule="auto"/>
       </w:pPr>
-      <w:bookmarkStart w:id="2" w:name="_Toc447195356"/>
+      <w:bookmarkStart w:id="2" w:name="_Toc447227597"/>
       <w:r>
         <w:lastRenderedPageBreak/>
         <w:t>Technologies</w:t>
@@ -843,7 +930,7 @@
       <w:pPr>
         <w:pStyle w:val="Overskrift1"/>
       </w:pPr>
-      <w:bookmarkStart w:id="3" w:name="_Toc447195357"/>
+      <w:bookmarkStart w:id="3" w:name="_Toc447227598"/>
       <w:r>
         <w:lastRenderedPageBreak/>
         <w:t>Application Programming Interface (API)</w:t>
@@ -858,6 +945,236 @@
       </w:pPr>
     </w:p>
     <w:p>
+      <w:pPr>
+        <w:spacing w:line="360" w:lineRule="auto"/>
+      </w:pPr>
+      <w:r>
+        <w:rPr>
+          <w:rStyle w:val="5yl5"/>
+        </w:rPr>
+        <w:t xml:space="preserve">Our node.js http server listens for requests, when it receives a request it creates a request and response pair of the corresponding node.js classes </w:t>
+      </w:r>
+      <w:proofErr w:type="spellStart"/>
+      <w:proofErr w:type="gramStart"/>
+      <w:r>
+        <w:rPr>
+          <w:rStyle w:val="5yl5"/>
+        </w:rPr>
+        <w:t>http.ClientRequest</w:t>
+      </w:r>
+      <w:proofErr w:type="spellEnd"/>
+      <w:proofErr w:type="gramEnd"/>
+      <w:r>
+        <w:rPr>
+          <w:rStyle w:val="5yl5"/>
+        </w:rPr>
+        <w:t xml:space="preserve"> and </w:t>
+      </w:r>
+      <w:proofErr w:type="spellStart"/>
+      <w:r>
+        <w:rPr>
+          <w:rStyle w:val="5yl5"/>
+        </w:rPr>
+        <w:t>http.ServerResponse</w:t>
+      </w:r>
+      <w:proofErr w:type="spellEnd"/>
+      <w:r>
+        <w:rPr>
+          <w:rStyle w:val="5yl5"/>
+        </w:rPr>
+        <w:t xml:space="preserve">. </w:t>
+      </w:r>
+      <w:r>
+        <w:rPr>
+          <w:rStyle w:val="5yl5"/>
+        </w:rPr>
+        <w:br/>
+      </w:r>
+      <w:r>
+        <w:rPr>
+          <w:rStyle w:val="5yl5"/>
+        </w:rPr>
+        <w:t xml:space="preserve">The request contains all of the information that the client provided us, like the </w:t>
+      </w:r>
+      <w:r>
+        <w:rPr>
+          <w:rStyle w:val="5yl5"/>
+        </w:rPr>
+        <w:t>URL</w:t>
+      </w:r>
+      <w:r>
+        <w:rPr>
+          <w:rStyle w:val="5yl5"/>
+        </w:rPr>
+        <w:t>, http method, form data and headers.</w:t>
+      </w:r>
+      <w:r>
+        <w:br/>
+      </w:r>
+      <w:r>
+        <w:rPr>
+          <w:rStyle w:val="5yl5"/>
+        </w:rPr>
+        <w:t xml:space="preserve">While the response object contains all of the methods we need to give back an answer to the client. The way our http server works right now is that </w:t>
+      </w:r>
+      <w:r>
+        <w:br/>
+      </w:r>
+      <w:r>
+        <w:rPr>
+          <w:rStyle w:val="5yl5"/>
+        </w:rPr>
+        <w:t>we have 3 main en</w:t>
+      </w:r>
+      <w:r>
+        <w:rPr>
+          <w:rStyle w:val="5yl5"/>
+        </w:rPr>
+        <w:t>dpoints consisting of route, API</w:t>
+      </w:r>
+      <w:r>
+        <w:rPr>
+          <w:rStyle w:val="5yl5"/>
+        </w:rPr>
+        <w:t xml:space="preserve"> and a default. The route gives back a redirect 301 http response to the request route, the </w:t>
+      </w:r>
+      <w:r>
+        <w:rPr>
+          <w:rStyle w:val="5yl5"/>
+        </w:rPr>
+        <w:t>API</w:t>
+      </w:r>
+      <w:r>
+        <w:rPr>
+          <w:rStyle w:val="5yl5"/>
+        </w:rPr>
+        <w:t xml:space="preserve"> calls our restful API which we will be discussing further in a second and the third endpoint assumes that if none of the other endpoints was called its either a static file or a</w:t>
+      </w:r>
+      <w:r>
+        <w:rPr>
+          <w:rStyle w:val="5yl5"/>
+        </w:rPr>
+        <w:t>n</w:t>
+      </w:r>
+      <w:r>
+        <w:rPr>
+          <w:rStyle w:val="5yl5"/>
+        </w:rPr>
+        <w:t xml:space="preserve"> invalid endpoint. The following section will discuss the </w:t>
+      </w:r>
+      <w:r>
+        <w:rPr>
+          <w:rStyle w:val="5yl5"/>
+        </w:rPr>
+        <w:t>API</w:t>
+      </w:r>
+      <w:r>
+        <w:rPr>
+          <w:rStyle w:val="5yl5"/>
+        </w:rPr>
+        <w:t xml:space="preserve"> endpoint exclusively.</w:t>
+      </w:r>
+      <w:r>
+        <w:br/>
+      </w:r>
+      <w:r>
+        <w:rPr>
+          <w:rStyle w:val="5yl5"/>
+        </w:rPr>
+        <w:br/>
+      </w:r>
+      <w:r>
+        <w:rPr>
+          <w:rStyle w:val="5yl5"/>
+        </w:rPr>
+        <w:t xml:space="preserve">When a request's </w:t>
+      </w:r>
+      <w:r>
+        <w:rPr>
+          <w:rStyle w:val="5yl5"/>
+        </w:rPr>
+        <w:t>URL</w:t>
+      </w:r>
+      <w:r>
+        <w:rPr>
+          <w:rStyle w:val="5yl5"/>
+        </w:rPr>
+        <w:t xml:space="preserve"> contains the string "/</w:t>
+      </w:r>
+      <w:proofErr w:type="spellStart"/>
+      <w:r>
+        <w:rPr>
+          <w:rStyle w:val="5yl5"/>
+        </w:rPr>
+        <w:t>api</w:t>
+      </w:r>
+      <w:proofErr w:type="spellEnd"/>
+      <w:r>
+        <w:rPr>
+          <w:rStyle w:val="5yl5"/>
+        </w:rPr>
+        <w:t xml:space="preserve">/" the request and response objects are forwarded to the API controller, this controller then further splits up the </w:t>
+      </w:r>
+      <w:r>
+        <w:rPr>
+          <w:rStyle w:val="5yl5"/>
+        </w:rPr>
+        <w:t>URL</w:t>
+      </w:r>
+      <w:r>
+        <w:rPr>
+          <w:rStyle w:val="5yl5"/>
+        </w:rPr>
+        <w:t xml:space="preserve"> to see which resource its looking for, if it finds a valid resource it will forward the request and response object to that resources controller which will process the request and write a response back to the client. The processing of a request will often involve a database call and wrapping the response data correctly.</w:t>
+      </w:r>
+      <w:r>
+        <w:br/>
+      </w:r>
+      <w:r>
+        <w:br/>
+      </w:r>
+      <w:r>
+        <w:rPr>
+          <w:rStyle w:val="5yl5"/>
+        </w:rPr>
+        <w:t>Now we will discus</w:t>
+      </w:r>
+      <w:r>
+        <w:rPr>
+          <w:rStyle w:val="5yl5"/>
+        </w:rPr>
+        <w:t>s the current status of our REST</w:t>
+      </w:r>
+      <w:r>
+        <w:rPr>
+          <w:rStyle w:val="5yl5"/>
+        </w:rPr>
+        <w:t>ful</w:t>
+      </w:r>
+      <w:r>
+        <w:rPr>
+          <w:rStyle w:val="5yl5"/>
+        </w:rPr>
+        <w:t xml:space="preserve"> API</w:t>
+      </w:r>
+      <w:r>
+        <w:rPr>
+          <w:rStyle w:val="5yl5"/>
+        </w:rPr>
+        <w:t>.</w:t>
+      </w:r>
+      <w:r>
+        <w:rPr>
+          <w:rStyle w:val="5yl5"/>
+        </w:rPr>
+        <w:t xml:space="preserve"> Take in consideration that this API is not finished at all and still needs A LOT of work.</w:t>
+      </w:r>
+      <w:r>
+        <w:br/>
+      </w:r>
+      <w:r>
+        <w:br/>
+      </w:r>
       <w:r>
         <w:rPr>
           <w:rStyle w:val="5yl5"/>
@@ -918,13 +1235,7 @@
         <w:rPr>
           <w:rStyle w:val="5yl5"/>
         </w:rPr>
-        <w:t>PUT</w:t>
-      </w:r>
-      <w:r>
-        <w:rPr>
-          <w:rStyle w:val="5yl5"/>
-        </w:rPr>
-        <w:t xml:space="preserve"> 200 /</w:t>
+        <w:t>put 200 /</w:t>
       </w:r>
       <w:proofErr w:type="spellStart"/>
       <w:r>
@@ -1032,6 +1343,7 @@
         <w:rPr>
           <w:rStyle w:val="5yl5"/>
         </w:rPr>
+        <w:lastRenderedPageBreak/>
         <w:t>GET 200 /</w:t>
       </w:r>
       <w:proofErr w:type="spellStart"/>
@@ -1124,6 +1436,37 @@
         <w:br/>
       </w:r>
       <w:r>
+        <w:rPr>
+          <w:rStyle w:val="5yl5"/>
+        </w:rPr>
+        <w:t xml:space="preserve">POST 201 </w:t>
+      </w:r>
+      <w:proofErr w:type="spellStart"/>
+      <w:r>
+        <w:rPr>
+          <w:rStyle w:val="5yl5"/>
+        </w:rPr>
+        <w:t>api</w:t>
+      </w:r>
+      <w:proofErr w:type="spellEnd"/>
+      <w:r>
+        <w:rPr>
+          <w:rStyle w:val="5yl5"/>
+        </w:rPr>
+        <w:t>/user/:id/</w:t>
+      </w:r>
+      <w:proofErr w:type="spellStart"/>
+      <w:r>
+        <w:rPr>
+          <w:rStyle w:val="5yl5"/>
+        </w:rPr>
+        <w:t>buytrip</w:t>
+      </w:r>
+      <w:proofErr w:type="spellEnd"/>
+      <w:r>
+        <w:br/>
+      </w:r>
+      <w:r>
         <w:br/>
       </w:r>
       <w:r>
@@ -1250,17 +1593,24 @@
       <w:r>
         <w:rPr>
           <w:rStyle w:val="5yl5"/>
-        </w:rPr>
-        <w:t xml:space="preserve">Client requests: </w:t>
-      </w:r>
-      <w:r>
-        <w:br/>
-      </w:r>
-      <w:r>
-        <w:rPr>
-          <w:rStyle w:val="5yl5"/>
-        </w:rPr>
-        <w:t xml:space="preserve">-Google translate: </w:t>
+          <w:b/>
+        </w:rPr>
+        <w:t>Client requests:</w:t>
+      </w:r>
+      <w:r>
+        <w:rPr>
+          <w:rStyle w:val="5yl5"/>
+        </w:rPr>
+        <w:t xml:space="preserve"> </w:t>
+      </w:r>
+      <w:r>
+        <w:br/>
+      </w:r>
+      <w:r>
+        <w:rPr>
+          <w:rStyle w:val="5yl5"/>
+        </w:rPr>
+        <w:t xml:space="preserve">GET Google translate: </w:t>
       </w:r>
       <w:hyperlink r:id="rId6" w:tgtFrame="_blank" w:history="1">
         <w:r>
@@ -1283,19 +1633,77 @@
         <w:rPr>
           <w:rStyle w:val="5yl5"/>
         </w:rPr>
-        <w:t>-</w:t>
-      </w:r>
-      <w:proofErr w:type="spellStart"/>
-      <w:r>
-        <w:rPr>
-          <w:rStyle w:val="5yl5"/>
-        </w:rPr>
-        <w:t>Wheater</w:t>
-      </w:r>
-      <w:proofErr w:type="spellEnd"/>
-      <w:r>
-        <w:rPr>
-          <w:rStyle w:val="5yl5"/>
+        <w:t>GET W</w:t>
+      </w:r>
+      <w:r>
+        <w:rPr>
+          <w:rStyle w:val="5yl5"/>
+        </w:rPr>
+        <w:t>eat</w:t>
+      </w:r>
+      <w:r>
+        <w:rPr>
+          <w:rStyle w:val="5yl5"/>
+        </w:rPr>
+        <w:t>her API</w:t>
+      </w:r>
+      <w:r>
+        <w:rPr>
+          <w:rStyle w:val="5yl5"/>
+        </w:rPr>
+        <w:t xml:space="preserve"> request</w:t>
+      </w:r>
+      <w:r>
+        <w:br/>
+      </w:r>
+      <w:r>
+        <w:rPr>
+          <w:rStyle w:val="5yl5"/>
+        </w:rPr>
+        <w:t>GET Google map API</w:t>
+      </w:r>
+      <w:r>
+        <w:br/>
+      </w:r>
+      <w:r>
+        <w:rPr>
+          <w:rStyle w:val="5yl5"/>
+        </w:rPr>
+        <w:t xml:space="preserve">GET/POST/PUT/DELETE </w:t>
+      </w:r>
+      <w:hyperlink r:id="rId7" w:tgtFrame="_blank" w:history="1">
+        <w:r>
+          <w:rPr>
+            <w:rStyle w:val="Hyperlink"/>
+          </w:rPr>
+          <w:t>https://www.mattinielsen.com/api/**/</w:t>
+        </w:r>
+      </w:hyperlink>
+      <w:r>
+        <w:rPr>
+          <w:rStyle w:val="5yl5"/>
+        </w:rPr>
+        <w:t>**</w:t>
+      </w:r>
+      <w:r>
+        <w:br/>
+      </w:r>
+      <w:r>
+        <w:br/>
+      </w:r>
+      <w:proofErr w:type="spellStart"/>
+      <w:r>
+        <w:rPr>
+          <w:rStyle w:val="5yl5"/>
+          <w:b/>
+        </w:rPr>
+        <w:t>github</w:t>
+      </w:r>
+      <w:proofErr w:type="spellEnd"/>
+      <w:r>
+        <w:rPr>
+          <w:rStyle w:val="5yl5"/>
+          <w:b/>
         </w:rPr>
         <w:t xml:space="preserve"> </w:t>
       </w:r>
@@ -1303,36 +1711,15 @@
       <w:r>
         <w:rPr>
           <w:rStyle w:val="5yl5"/>
-        </w:rPr>
-        <w:t>api</w:t>
-      </w:r>
-      <w:proofErr w:type="spellEnd"/>
-      <w:r>
-        <w:rPr>
-          <w:rStyle w:val="5yl5"/>
-        </w:rPr>
-        <w:t xml:space="preserve"> request:</w:t>
-      </w:r>
-      <w:r>
-        <w:br/>
-      </w:r>
-      <w:r>
-        <w:rPr>
-          <w:rStyle w:val="5yl5"/>
-        </w:rPr>
-        <w:t xml:space="preserve">-Google map </w:t>
-      </w:r>
-      <w:proofErr w:type="spellStart"/>
-      <w:r>
-        <w:rPr>
-          <w:rStyle w:val="5yl5"/>
-        </w:rPr>
-        <w:t>api</w:t>
-      </w:r>
-      <w:proofErr w:type="spellEnd"/>
-      <w:r>
-        <w:rPr>
-          <w:rStyle w:val="5yl5"/>
+          <w:b/>
+        </w:rPr>
+        <w:t>webhook</w:t>
+      </w:r>
+      <w:proofErr w:type="spellEnd"/>
+      <w:r>
+        <w:rPr>
+          <w:rStyle w:val="5yl5"/>
+          <w:b/>
         </w:rPr>
         <w:t>:</w:t>
       </w:r>
@@ -1343,52 +1730,9 @@
         <w:rPr>
           <w:rStyle w:val="5yl5"/>
         </w:rPr>
-        <w:t>-Our own server endpoints:</w:t>
-      </w:r>
-      <w:r>
-        <w:br/>
-      </w:r>
-      <w:r>
-        <w:br/>
-      </w:r>
-      <w:proofErr w:type="spellStart"/>
-      <w:r>
-        <w:rPr>
-          <w:rStyle w:val="5yl5"/>
-        </w:rPr>
-        <w:t>github</w:t>
-      </w:r>
-      <w:proofErr w:type="spellEnd"/>
-      <w:r>
-        <w:rPr>
-          <w:rStyle w:val="5yl5"/>
-        </w:rPr>
-        <w:t xml:space="preserve"> </w:t>
-      </w:r>
-      <w:proofErr w:type="spellStart"/>
-      <w:r>
-        <w:rPr>
-          <w:rStyle w:val="5yl5"/>
-        </w:rPr>
-        <w:t>webhook</w:t>
-      </w:r>
-      <w:proofErr w:type="spellEnd"/>
-      <w:r>
-        <w:rPr>
-          <w:rStyle w:val="5yl5"/>
-        </w:rPr>
-        <w:t>:</w:t>
-      </w:r>
-      <w:r>
-        <w:br/>
-      </w:r>
-      <w:r>
-        <w:rPr>
-          <w:rStyle w:val="5yl5"/>
-        </w:rPr>
         <w:t xml:space="preserve">PUSH </w:t>
       </w:r>
-      <w:hyperlink r:id="rId7" w:tgtFrame="_blank" w:history="1">
+      <w:hyperlink r:id="rId8" w:tgtFrame="_blank" w:history="1">
         <w:r>
           <w:rPr>
             <w:rStyle w:val="Hyperlink"/>
@@ -1400,7 +1744,7 @@
         <w:rPr>
           <w:rStyle w:val="5yl5"/>
         </w:rPr>
-        <w:t xml:space="preserve"> forwarded for --&gt; 10.10.10.15:8081 internally where our own server is hosting </w:t>
+        <w:t xml:space="preserve"> forwarded internally to --&gt; 10.10.10.15:8081 where our production server is hosting </w:t>
       </w:r>
       <w:proofErr w:type="spellStart"/>
       <w:r>
@@ -1418,6 +1762,15 @@
       </w:r>
     </w:p>
     <w:p>
+      <w:pPr>
+        <w:spacing w:line="360" w:lineRule="auto"/>
+        <w:rPr>
+          <w:rFonts w:asciiTheme="majorHAnsi" w:eastAsiaTheme="majorEastAsia" w:hAnsiTheme="majorHAnsi" w:cstheme="majorBidi"/>
+          <w:color w:val="2E74B5" w:themeColor="accent1" w:themeShade="BF"/>
+          <w:sz w:val="32"/>
+          <w:szCs w:val="32"/>
+        </w:rPr>
+      </w:pPr>
       <w:r>
         <w:br w:type="page"/>
       </w:r>
@@ -1427,7 +1780,7 @@
         <w:pStyle w:val="Overskrift1"/>
         <w:spacing w:line="360" w:lineRule="auto"/>
       </w:pPr>
-      <w:bookmarkStart w:id="4" w:name="_Toc447195358"/>
+      <w:bookmarkStart w:id="4" w:name="_Toc447227599"/>
       <w:r>
         <w:lastRenderedPageBreak/>
         <w:t>Server specifications</w:t>
@@ -1465,7 +1818,52 @@
         <w:t>Every person in the group will store a private key locally. The server will store all the public keys, which allows for authentic</w:t>
       </w:r>
       <w:r>
-        <w:t xml:space="preserve">ation when connecting remotely. The Linux server is configured to only allow access on 8081 (Jenkins CI) and 3000 (Node.js). </w:t>
+        <w:t xml:space="preserve">ation when connecting remotely. The Linux server is configured to only allow access on </w:t>
+      </w:r>
+      <w:r>
+        <w:t xml:space="preserve">port </w:t>
+      </w:r>
+      <w:r>
+        <w:t xml:space="preserve">8081 for </w:t>
+      </w:r>
+      <w:r>
+        <w:t>Jenkins CI</w:t>
+      </w:r>
+      <w:r>
+        <w:t>, port 23 for SSH, port 22 for SFTP</w:t>
+      </w:r>
+      <w:r>
+        <w:t xml:space="preserve"> and </w:t>
+      </w:r>
+      <w:r>
+        <w:t xml:space="preserve">port </w:t>
+      </w:r>
+      <w:r>
+        <w:t>3000 for n</w:t>
+      </w:r>
+      <w:r>
+        <w:t>ode.js</w:t>
+      </w:r>
+      <w:r>
+        <w:t>.</w:t>
+      </w:r>
+      <w:r>
+        <w:t xml:space="preserve"> This will disallow remote clients to access other applications than the ones that we want to make publically available.</w:t>
+      </w:r>
+      <w:r>
+        <w:t xml:space="preserve"> </w:t>
+      </w:r>
+      <w:r>
+        <w:t>Jenkins will be public for</w:t>
+      </w:r>
+      <w:r>
+        <w:t xml:space="preserve"> remote access, but will require</w:t>
+      </w:r>
+      <w:r>
+        <w:t xml:space="preserve"> credentials.</w:t>
+      </w:r>
+      <w:r>
+        <w:t xml:space="preserve"> This way, unauthorized users will not be able to access Jenkins.</w:t>
       </w:r>
     </w:p>
     <w:sectPr>
@@ -2277,7 +2675,7 @@
 </file>
 
 <file path=customXml/itemProps1.xml><?xml version="1.0" encoding="utf-8"?>
-<ds:datastoreItem xmlns:ds="http://schemas.openxmlformats.org/officeDocument/2006/customXml" ds:itemID="{5F746C91-FC5F-4030-ADDE-A8009652A7FD}">
+<ds:datastoreItem xmlns:ds="http://schemas.openxmlformats.org/officeDocument/2006/customXml" ds:itemID="{2C97B273-D763-4410-A152-3A3607FB262F}">
   <ds:schemaRefs>
     <ds:schemaRef ds:uri="http://schemas.openxmlformats.org/officeDocument/2006/bibliography"/>
   </ds:schemaRefs>

</xml_diff>